<commit_message>
v2 -> Add a tutorial link about git kraken and order the archive estages.
</commit_message>
<xml_diff>
--- a/Git glossary.docx
+++ b/Git glossary.docx
@@ -223,7 +223,60 @@
         <w:rPr>
           <w:lang w:val="pt-BR"/>
         </w:rPr>
-        <w:t xml:space="preserve">No local, temos 3 est’agios de arquivo: 1) ele pode estar commited. Isso significa que todas as modifica’c~oes est~ao salvas no reposit’orio local. 2) stage. Isso significa uma lista de modifica’c~oes que ser~ao feitas no mesmo commit. 3) working directory. Significa que </w:t>
+        <w:t xml:space="preserve">No local, temos 3 est’agios de arquivo: </w:t>
+      </w:r>
+    </w:p>
+    <w:p>
+      <w:pPr>
+        <w:rPr>
+          <w:lang w:val="pt-BR"/>
+        </w:rPr>
+      </w:pPr>
+      <w:r>
+        <w:rPr>
+          <w:lang w:val="pt-BR"/>
+        </w:rPr>
+        <w:t>1) ele pode estar commited. Isso significa que todas as modifica’c~oes est~ao salvas no reposit’orio local.</w:t>
+      </w:r>
+    </w:p>
+    <w:p>
+      <w:pPr>
+        <w:rPr>
+          <w:lang w:val="pt-BR"/>
+        </w:rPr>
+      </w:pPr>
+    </w:p>
+    <w:p>
+      <w:pPr>
+        <w:rPr>
+          <w:lang w:val="pt-BR"/>
+        </w:rPr>
+      </w:pPr>
+      <w:r>
+        <w:rPr>
+          <w:lang w:val="pt-BR"/>
+        </w:rPr>
+        <w:t xml:space="preserve"> 2) stage. Isso significa uma lista de modifica’c~oes que ser~ao feitas no mesmo commit. </w:t>
+      </w:r>
+    </w:p>
+    <w:p>
+      <w:pPr>
+        <w:rPr>
+          <w:lang w:val="pt-BR"/>
+        </w:rPr>
+      </w:pPr>
+    </w:p>
+    <w:p>
+      <w:pPr>
+        <w:rPr>
+          <w:lang w:val="pt-BR"/>
+        </w:rPr>
+      </w:pPr>
+      <w:r>
+        <w:rPr>
+          <w:lang w:val="pt-BR"/>
+        </w:rPr>
+        <w:t xml:space="preserve">3) working directory. Significa que </w:t>
       </w:r>
       <w:r>
         <w:rPr>
@@ -380,34 +433,42 @@
     <w:p>
       <w:pPr>
         <w:rPr>
-          <w:lang w:val="pt-BR"/>
-        </w:rPr>
-      </w:pPr>
-      <w:r>
-        <w:rPr>
-          <w:lang w:val="pt-BR"/>
-        </w:rPr>
-        <w:t>Git Kraken</w:t>
-      </w:r>
-    </w:p>
-    <w:p>
-      <w:pPr>
-        <w:rPr>
-          <w:lang w:val="pt-BR"/>
-        </w:rPr>
-      </w:pPr>
-    </w:p>
-    <w:p>
-      <w:pPr>
-        <w:rPr>
-          <w:lang w:val="pt-BR"/>
+          <w:lang w:val="de-AT"/>
+        </w:rPr>
+      </w:pPr>
+      <w:proofErr w:type="spellStart"/>
+      <w:r>
+        <w:rPr>
+          <w:lang w:val="de-AT"/>
+        </w:rPr>
+        <w:t>Git</w:t>
+      </w:r>
+      <w:proofErr w:type="spellEnd"/>
+      <w:r>
+        <w:rPr>
+          <w:lang w:val="de-AT"/>
+        </w:rPr>
+        <w:t xml:space="preserve"> Kraken</w:t>
+      </w:r>
+    </w:p>
+    <w:p>
+      <w:pPr>
+        <w:rPr>
+          <w:lang w:val="de-AT"/>
+        </w:rPr>
+      </w:pPr>
+    </w:p>
+    <w:p>
+      <w:pPr>
+        <w:rPr>
+          <w:lang w:val="de-AT"/>
         </w:rPr>
       </w:pPr>
       <w:hyperlink r:id="rId10" w:history="1">
         <w:r>
           <w:rPr>
             <w:rStyle w:val="Hyperlink"/>
-            <w:lang w:val="pt-BR"/>
+            <w:lang w:val="de-AT"/>
           </w:rPr>
           <w:t>https://reganmusic.wordpress.com/2016/07/12/working-with-gitkraken-for-windows/</w:t>
         </w:r>
@@ -416,7 +477,7 @@
     <w:p>
       <w:pPr>
         <w:rPr>
-          <w:lang w:val="pt-BR"/>
+          <w:lang w:val="de-AT"/>
         </w:rPr>
       </w:pPr>
     </w:p>
@@ -448,8 +509,72 @@
           <w:lang w:val="pt-BR"/>
         </w:rPr>
       </w:pPr>
+    </w:p>
+    <w:p>
+      <w:pPr>
+        <w:rPr>
+          <w:lang w:val="pt-BR"/>
+        </w:rPr>
+      </w:pPr>
+      <w:r>
+        <w:rPr>
+          <w:lang w:val="pt-BR"/>
+        </w:rPr>
+        <w:t>Git Kraken get started</w:t>
+      </w:r>
+    </w:p>
+    <w:p>
+      <w:pPr>
+        <w:rPr>
+          <w:lang w:val="pt-BR"/>
+        </w:rPr>
+      </w:pPr>
+    </w:p>
+    <w:p>
+      <w:pPr>
+        <w:rPr>
+          <w:lang w:val="pt-BR"/>
+        </w:rPr>
+      </w:pPr>
+      <w:hyperlink r:id="rId12" w:history="1">
+        <w:r>
+          <w:rPr>
+            <w:rStyle w:val="Hyperlink"/>
+            <w:lang w:val="pt-BR"/>
+          </w:rPr>
+          <w:t>https://support.gitkraken.com/getting-started/guide</w:t>
+        </w:r>
+      </w:hyperlink>
+    </w:p>
+    <w:p>
+      <w:pPr>
+        <w:rPr>
+          <w:lang w:val="pt-BR"/>
+        </w:rPr>
+      </w:pPr>
       <w:bookmarkStart w:id="0" w:name="_GoBack"/>
       <w:bookmarkEnd w:id="0"/>
+    </w:p>
+    <w:p>
+      <w:pPr>
+        <w:rPr>
+          <w:lang w:val="pt-BR"/>
+        </w:rPr>
+      </w:pPr>
+    </w:p>
+    <w:p>
+      <w:pPr>
+        <w:rPr>
+          <w:lang w:val="pt-BR"/>
+        </w:rPr>
+      </w:pPr>
+    </w:p>
+    <w:p>
+      <w:pPr>
+        <w:rPr>
+          <w:lang w:val="pt-BR"/>
+        </w:rPr>
+      </w:pPr>
     </w:p>
     <w:p>
       <w:pPr>
@@ -910,6 +1035,17 @@
       <w:u w:val="single"/>
     </w:rPr>
   </w:style>
+  <w:style w:type="paragraph" w:styleId="ListParagraph">
+    <w:name w:val="List Paragraph"/>
+    <w:basedOn w:val="Normal"/>
+    <w:uiPriority w:val="34"/>
+    <w:qFormat/>
+    <w:rsid w:val="00416A7B"/>
+    <w:pPr>
+      <w:ind w:left="720"/>
+      <w:contextualSpacing/>
+    </w:pPr>
+  </w:style>
 </w:styles>
 </file>
 

</xml_diff>

<commit_message>
Adding comment about amending commit messages
</commit_message>
<xml_diff>
--- a/Git glossary.docx
+++ b/Git glossary.docx
@@ -436,19 +436,11 @@
           <w:lang w:val="de-AT"/>
         </w:rPr>
       </w:pPr>
-      <w:proofErr w:type="spellStart"/>
       <w:r>
         <w:rPr>
           <w:lang w:val="de-AT"/>
         </w:rPr>
-        <w:t>Git</w:t>
-      </w:r>
-      <w:proofErr w:type="spellEnd"/>
-      <w:r>
-        <w:rPr>
-          <w:lang w:val="de-AT"/>
-        </w:rPr>
-        <w:t xml:space="preserve"> Kraken</w:t>
+        <w:t>Git Kraken</w:t>
       </w:r>
     </w:p>
     <w:p>
@@ -484,21 +476,21 @@
     <w:p>
       <w:pPr>
         <w:rPr>
-          <w:lang w:val="pt-BR"/>
+          <w:lang w:val="de-AT"/>
         </w:rPr>
       </w:pPr>
       <w:hyperlink r:id="rId11" w:history="1">
         <w:r>
           <w:rPr>
             <w:rStyle w:val="Hyperlink"/>
-            <w:lang w:val="pt-BR"/>
+            <w:lang w:val="de-AT"/>
           </w:rPr>
           <w:t>https://www.youtube.com/watch?v=daBPgzan_wI</w:t>
         </w:r>
       </w:hyperlink>
       <w:r>
         <w:rPr>
-          <w:lang w:val="pt-BR"/>
+          <w:lang w:val="de-AT"/>
         </w:rPr>
         <w:t xml:space="preserve"> – v’ideo</w:t>
       </w:r>
@@ -506,19 +498,19 @@
     <w:p>
       <w:pPr>
         <w:rPr>
-          <w:lang w:val="pt-BR"/>
-        </w:rPr>
-      </w:pPr>
-    </w:p>
-    <w:p>
-      <w:pPr>
-        <w:rPr>
-          <w:lang w:val="pt-BR"/>
-        </w:rPr>
-      </w:pPr>
-      <w:r>
-        <w:rPr>
-          <w:lang w:val="pt-BR"/>
+          <w:lang w:val="de-AT"/>
+        </w:rPr>
+      </w:pPr>
+    </w:p>
+    <w:p>
+      <w:pPr>
+        <w:rPr>
+          <w:lang w:val="de-AT"/>
+        </w:rPr>
+      </w:pPr>
+      <w:r>
+        <w:rPr>
+          <w:lang w:val="de-AT"/>
         </w:rPr>
         <w:t>Git Kraken get started</w:t>
       </w:r>
@@ -526,21 +518,21 @@
     <w:p>
       <w:pPr>
         <w:rPr>
-          <w:lang w:val="pt-BR"/>
-        </w:rPr>
-      </w:pPr>
-    </w:p>
-    <w:p>
-      <w:pPr>
-        <w:rPr>
-          <w:lang w:val="pt-BR"/>
+          <w:lang w:val="de-AT"/>
+        </w:rPr>
+      </w:pPr>
+    </w:p>
+    <w:p>
+      <w:pPr>
+        <w:rPr>
+          <w:lang w:val="de-AT"/>
         </w:rPr>
       </w:pPr>
       <w:hyperlink r:id="rId12" w:history="1">
         <w:r>
           <w:rPr>
             <w:rStyle w:val="Hyperlink"/>
-            <w:lang w:val="pt-BR"/>
+            <w:lang w:val="de-AT"/>
           </w:rPr>
           <w:t>https://support.gitkraken.com/getting-started/guide</w:t>
         </w:r>
@@ -549,32 +541,31 @@
     <w:p>
       <w:pPr>
         <w:rPr>
-          <w:lang w:val="pt-BR"/>
-        </w:rPr>
-      </w:pPr>
+          <w:lang w:val="de-AT"/>
+        </w:rPr>
+      </w:pPr>
+    </w:p>
+    <w:p>
+      <w:pPr>
+        <w:rPr>
+          <w:lang w:val="de-AT"/>
+        </w:rPr>
+      </w:pPr>
+    </w:p>
+    <w:p>
+      <w:pPr>
+        <w:rPr>
+          <w:lang w:val="pt-BR"/>
+        </w:rPr>
+      </w:pPr>
+      <w:r>
+        <w:rPr>
+          <w:lang w:val="pt-BR"/>
+        </w:rPr>
+        <w:t>‘E poss’ivel tb corrigir os commits.</w:t>
+      </w:r>
       <w:bookmarkStart w:id="0" w:name="_GoBack"/>
       <w:bookmarkEnd w:id="0"/>
-    </w:p>
-    <w:p>
-      <w:pPr>
-        <w:rPr>
-          <w:lang w:val="pt-BR"/>
-        </w:rPr>
-      </w:pPr>
-    </w:p>
-    <w:p>
-      <w:pPr>
-        <w:rPr>
-          <w:lang w:val="pt-BR"/>
-        </w:rPr>
-      </w:pPr>
-    </w:p>
-    <w:p>
-      <w:pPr>
-        <w:rPr>
-          <w:lang w:val="pt-BR"/>
-        </w:rPr>
-      </w:pPr>
     </w:p>
     <w:p>
       <w:pPr>

</xml_diff>

<commit_message>
from where I need to continue my reading.
</commit_message>
<xml_diff>
--- a/Git glossary.docx
+++ b/Git glossary.docx
@@ -563,6 +563,26 @@
           <w:lang w:val="pt-BR"/>
         </w:rPr>
         <w:t>‘E poss’ivel tb corrigir os commits.</w:t>
+      </w:r>
+    </w:p>
+    <w:p>
+      <w:pPr>
+        <w:rPr>
+          <w:lang w:val="pt-BR"/>
+        </w:rPr>
+      </w:pPr>
+    </w:p>
+    <w:p>
+      <w:pPr>
+        <w:rPr>
+          <w:lang w:val="pt-BR"/>
+        </w:rPr>
+      </w:pPr>
+      <w:r>
+        <w:rPr>
+          <w:lang w:val="pt-BR"/>
+        </w:rPr>
+        <w:t>Continuar lendo o git kraken get started  a partir da pasta repositories.</w:t>
       </w:r>
       <w:bookmarkStart w:id="0" w:name="_GoBack"/>
       <w:bookmarkEnd w:id="0"/>

</xml_diff>

<commit_message>
Notes tutorial Rodrigo Branas class 1
</commit_message>
<xml_diff>
--- a/Git glossary.docx
+++ b/Git glossary.docx
@@ -436,11 +436,19 @@
           <w:lang w:val="de-AT"/>
         </w:rPr>
       </w:pPr>
-      <w:r>
-        <w:rPr>
-          <w:lang w:val="de-AT"/>
-        </w:rPr>
-        <w:t>Git Kraken</w:t>
+      <w:proofErr w:type="spellStart"/>
+      <w:r>
+        <w:rPr>
+          <w:lang w:val="de-AT"/>
+        </w:rPr>
+        <w:t>Git</w:t>
+      </w:r>
+      <w:proofErr w:type="spellEnd"/>
+      <w:r>
+        <w:rPr>
+          <w:lang w:val="de-AT"/>
+        </w:rPr>
+        <w:t xml:space="preserve"> Kraken</w:t>
       </w:r>
     </w:p>
     <w:p>
@@ -492,28 +500,66 @@
         <w:rPr>
           <w:lang w:val="de-AT"/>
         </w:rPr>
-        <w:t xml:space="preserve"> – v’ideo</w:t>
-      </w:r>
-    </w:p>
-    <w:p>
-      <w:pPr>
-        <w:rPr>
-          <w:lang w:val="de-AT"/>
-        </w:rPr>
-      </w:pPr>
-    </w:p>
-    <w:p>
-      <w:pPr>
-        <w:rPr>
-          <w:lang w:val="de-AT"/>
-        </w:rPr>
-      </w:pPr>
-      <w:r>
-        <w:rPr>
-          <w:lang w:val="de-AT"/>
-        </w:rPr>
-        <w:t>Git Kraken get started</w:t>
-      </w:r>
+        <w:t xml:space="preserve"> – </w:t>
+      </w:r>
+      <w:proofErr w:type="spellStart"/>
+      <w:r>
+        <w:rPr>
+          <w:lang w:val="de-AT"/>
+        </w:rPr>
+        <w:t>v’ideo</w:t>
+      </w:r>
+      <w:proofErr w:type="spellEnd"/>
+    </w:p>
+    <w:p>
+      <w:pPr>
+        <w:rPr>
+          <w:lang w:val="de-AT"/>
+        </w:rPr>
+      </w:pPr>
+    </w:p>
+    <w:p>
+      <w:pPr>
+        <w:rPr>
+          <w:lang w:val="de-AT"/>
+        </w:rPr>
+      </w:pPr>
+      <w:proofErr w:type="spellStart"/>
+      <w:r>
+        <w:rPr>
+          <w:lang w:val="de-AT"/>
+        </w:rPr>
+        <w:t>Git</w:t>
+      </w:r>
+      <w:proofErr w:type="spellEnd"/>
+      <w:r>
+        <w:rPr>
+          <w:lang w:val="de-AT"/>
+        </w:rPr>
+        <w:t xml:space="preserve"> Kraken </w:t>
+      </w:r>
+      <w:proofErr w:type="spellStart"/>
+      <w:r>
+        <w:rPr>
+          <w:lang w:val="de-AT"/>
+        </w:rPr>
+        <w:t>get</w:t>
+      </w:r>
+      <w:proofErr w:type="spellEnd"/>
+      <w:r>
+        <w:rPr>
+          <w:lang w:val="de-AT"/>
+        </w:rPr>
+        <w:t xml:space="preserve"> </w:t>
+      </w:r>
+      <w:proofErr w:type="spellStart"/>
+      <w:r>
+        <w:rPr>
+          <w:lang w:val="de-AT"/>
+        </w:rPr>
+        <w:t>started</w:t>
+      </w:r>
+      <w:proofErr w:type="spellEnd"/>
     </w:p>
     <w:p>
       <w:pPr>
@@ -583,6 +629,99 @@
           <w:lang w:val="pt-BR"/>
         </w:rPr>
         <w:t>Continuar lendo o git kraken get started  a partir da pasta repositories.</w:t>
+      </w:r>
+    </w:p>
+    <w:p>
+      <w:pPr>
+        <w:rPr>
+          <w:lang w:val="pt-BR"/>
+        </w:rPr>
+      </w:pPr>
+    </w:p>
+    <w:p>
+      <w:pPr>
+        <w:rPr>
+          <w:lang w:val="pt-BR"/>
+        </w:rPr>
+      </w:pPr>
+    </w:p>
+    <w:p>
+      <w:pPr>
+        <w:rPr>
+          <w:lang w:val="pt-BR"/>
+        </w:rPr>
+      </w:pPr>
+    </w:p>
+    <w:p>
+      <w:pPr>
+        <w:rPr>
+          <w:lang w:val="pt-BR"/>
+        </w:rPr>
+      </w:pPr>
+      <w:r>
+        <w:rPr>
+          <w:lang w:val="pt-BR"/>
+        </w:rPr>
+        <w:lastRenderedPageBreak/>
+        <w:t>Tutorial Rodrigo Branas</w:t>
+      </w:r>
+    </w:p>
+    <w:p>
+      <w:pPr>
+        <w:rPr>
+          <w:lang w:val="pt-BR"/>
+        </w:rPr>
+      </w:pPr>
+      <w:r>
+        <w:rPr>
+          <w:lang w:val="pt-BR"/>
+        </w:rPr>
+        <w:t xml:space="preserve">Aula 1 </w:t>
+      </w:r>
+    </w:p>
+    <w:p>
+      <w:pPr>
+        <w:rPr>
+          <w:lang w:val="pt-BR"/>
+        </w:rPr>
+      </w:pPr>
+      <w:r>
+        <w:rPr>
+          <w:lang w:val="pt-BR"/>
+        </w:rPr>
+        <w:t xml:space="preserve">Git init </w:t>
+      </w:r>
+      <w:r>
+        <w:rPr>
+          <w:lang w:val="pt-BR"/>
+        </w:rPr>
+        <w:sym w:font="Wingdings" w:char="F0E0"/>
+      </w:r>
+      <w:r>
+        <w:rPr>
+          <w:lang w:val="pt-BR"/>
+        </w:rPr>
+        <w:t xml:space="preserve"> cria um reposit’orio novo. </w:t>
+      </w:r>
+    </w:p>
+    <w:p>
+      <w:pPr>
+        <w:rPr>
+          <w:lang w:val="pt-BR"/>
+        </w:rPr>
+      </w:pPr>
+    </w:p>
+    <w:p>
+      <w:pPr>
+        <w:rPr>
+          <w:lang w:val="pt-BR"/>
+        </w:rPr>
+      </w:pPr>
+      <w:r>
+        <w:rPr>
+          <w:lang w:val="pt-BR"/>
+        </w:rPr>
+        <w:t xml:space="preserve">Stage area ‘e an’alogo a um container. Primeiro coloca l’a e depois commita. </w:t>
       </w:r>
       <w:bookmarkStart w:id="0" w:name="_GoBack"/>
       <w:bookmarkEnd w:id="0"/>

</xml_diff>

<commit_message>
Classes 2 and 3 of Rodrigo Branas` tutorial notes.
</commit_message>
<xml_diff>
--- a/Git glossary.docx
+++ b/Git glossary.docx
@@ -722,6 +722,216 @@
           <w:lang w:val="pt-BR"/>
         </w:rPr>
         <w:t xml:space="preserve">Stage area ‘e an’alogo a um container. Primeiro coloca l’a e depois commita. </w:t>
+      </w:r>
+    </w:p>
+    <w:p>
+      <w:pPr>
+        <w:rPr>
+          <w:lang w:val="pt-BR"/>
+        </w:rPr>
+      </w:pPr>
+    </w:p>
+    <w:p>
+      <w:pPr>
+        <w:rPr>
+          <w:lang w:val="pt-BR"/>
+        </w:rPr>
+      </w:pPr>
+      <w:r>
+        <w:rPr>
+          <w:lang w:val="pt-BR"/>
+        </w:rPr>
+        <w:t>Aula 2 Tutorial Rodrigo Branas</w:t>
+      </w:r>
+    </w:p>
+    <w:p>
+      <w:pPr>
+        <w:rPr>
+          <w:lang w:val="pt-BR"/>
+        </w:rPr>
+      </w:pPr>
+      <w:r>
+        <w:rPr>
+          <w:lang w:val="pt-BR"/>
+        </w:rPr>
+        <w:t xml:space="preserve">Checkout muda de branch. No git kraken, n’os simplesmente escolhemos a branch que queremos trabalhar e aparece um aviso dizendo que o checkout foi feito com sucesso. </w:t>
+      </w:r>
+      <w:r>
+        <w:rPr>
+          <w:lang w:val="pt-BR"/>
+        </w:rPr>
+        <w:t xml:space="preserve">Os commits que eu fa’co v~ao valer na branch que eu estou. </w:t>
+      </w:r>
+    </w:p>
+    <w:p>
+      <w:pPr>
+        <w:rPr>
+          <w:lang w:val="pt-BR"/>
+        </w:rPr>
+      </w:pPr>
+    </w:p>
+    <w:p>
+      <w:pPr>
+        <w:rPr>
+          <w:lang w:val="pt-BR"/>
+        </w:rPr>
+      </w:pPr>
+      <w:r>
+        <w:rPr>
+          <w:lang w:val="pt-BR"/>
+        </w:rPr>
+        <w:t xml:space="preserve">Quando eu troco de branch, os arquivos s~ao substitu’idos no meu local. </w:t>
+      </w:r>
+    </w:p>
+    <w:p>
+      <w:pPr>
+        <w:rPr>
+          <w:lang w:val="pt-BR"/>
+        </w:rPr>
+      </w:pPr>
+      <w:r>
+        <w:rPr>
+          <w:lang w:val="pt-BR"/>
+        </w:rPr>
+        <w:t xml:space="preserve">O merge leva as branchs para o mesmo commit. A ideia ‘e que uma branch </w:t>
+      </w:r>
+      <w:r>
+        <w:rPr>
+          <w:lang w:val="pt-BR"/>
+        </w:rPr>
+        <w:t>seja desenvolvida para permitir o versionamento daqueles arquivos que ainda n~ao est~ao prontos. Em um arquivo de word, pode ser um cap’itulo de uma tese, por exemplo. Quando o cap’itulo estiver pronto, eu fa’co o merge e a master sobe at’e o n’ivel da minha outra branch.</w:t>
+      </w:r>
+    </w:p>
+    <w:p>
+      <w:pPr>
+        <w:rPr>
+          <w:lang w:val="pt-BR"/>
+        </w:rPr>
+      </w:pPr>
+    </w:p>
+    <w:p>
+      <w:pPr>
+        <w:rPr>
+          <w:lang w:val="pt-BR"/>
+        </w:rPr>
+      </w:pPr>
+      <w:r>
+        <w:rPr>
+          <w:lang w:val="pt-BR"/>
+        </w:rPr>
+        <w:t>Fast-foward: simplesmente movi o master at’e o commit da outra branch</w:t>
+      </w:r>
+      <w:r>
+        <w:rPr>
+          <w:lang w:val="pt-BR"/>
+        </w:rPr>
+        <w:t>. S’o ‘e poss’ivel se n~ao existe diverg^encia entre os branchs.</w:t>
+      </w:r>
+      <w:r>
+        <w:rPr>
+          <w:lang w:val="pt-BR"/>
+        </w:rPr>
+        <w:t xml:space="preserve"> </w:t>
+      </w:r>
+    </w:p>
+    <w:p>
+      <w:pPr>
+        <w:rPr>
+          <w:lang w:val="pt-BR"/>
+        </w:rPr>
+      </w:pPr>
+    </w:p>
+    <w:p>
+      <w:pPr>
+        <w:rPr>
+          <w:lang w:val="pt-BR"/>
+        </w:rPr>
+      </w:pPr>
+      <w:r>
+        <w:rPr>
+          <w:lang w:val="pt-BR"/>
+        </w:rPr>
+        <w:t>Depois que eu fiz o merge eu posso deletar a branch, simplesmente selecionando-a no painel do lado esquerdo e escolhendo a op’c~ao, “ deletar nome da branch”.</w:t>
+      </w:r>
+    </w:p>
+    <w:p>
+      <w:pPr>
+        <w:rPr>
+          <w:lang w:val="pt-BR"/>
+        </w:rPr>
+      </w:pPr>
+    </w:p>
+    <w:p>
+      <w:pPr>
+        <w:rPr>
+          <w:lang w:val="pt-BR"/>
+        </w:rPr>
+      </w:pPr>
+      <w:r>
+        <w:rPr>
+          <w:lang w:val="pt-BR"/>
+        </w:rPr>
+        <w:t>Aula 3 Stash</w:t>
+      </w:r>
+    </w:p>
+    <w:p>
+      <w:pPr>
+        <w:rPr>
+          <w:lang w:val="pt-BR"/>
+        </w:rPr>
+      </w:pPr>
+    </w:p>
+    <w:p>
+      <w:pPr>
+        <w:rPr>
+          <w:lang w:val="pt-BR"/>
+        </w:rPr>
+      </w:pPr>
+      <w:r>
+        <w:rPr>
+          <w:lang w:val="pt-BR"/>
+        </w:rPr>
+        <w:t>‘E uma ‘area onde ‘e poss’ivel armazenar c’odigo sem realizar um commit, permitindo mudar de branch ou realizar outras opera’c~oes de forma organizada.</w:t>
+      </w:r>
+    </w:p>
+    <w:p>
+      <w:pPr>
+        <w:rPr>
+          <w:lang w:val="pt-BR"/>
+        </w:rPr>
+      </w:pPr>
+    </w:p>
+    <w:p>
+      <w:pPr>
+        <w:rPr>
+          <w:lang w:val="pt-BR"/>
+        </w:rPr>
+      </w:pPr>
+      <w:r>
+        <w:rPr>
+          <w:lang w:val="pt-BR"/>
+        </w:rPr>
+        <w:t xml:space="preserve">‘E ‘util quando fazemos uma modifica’c~ao que n~ao vamos mais usar, mas n~ao queremos perder. </w:t>
+      </w:r>
+    </w:p>
+    <w:p>
+      <w:pPr>
+        <w:rPr>
+          <w:lang w:val="pt-BR"/>
+        </w:rPr>
+      </w:pPr>
+    </w:p>
+    <w:p>
+      <w:pPr>
+        <w:rPr>
+          <w:lang w:val="pt-BR"/>
+        </w:rPr>
+      </w:pPr>
+      <w:r>
+        <w:rPr>
+          <w:lang w:val="pt-BR"/>
+        </w:rPr>
+        <w:t xml:space="preserve">Rever o que o comando “pop” faz. </w:t>
       </w:r>
       <w:bookmarkStart w:id="0" w:name="_GoBack"/>
       <w:bookmarkEnd w:id="0"/>

</xml_diff>